<commit_message>
Documento de bancos DocBancos não terminado pois tem que atualizar o dicionário de dados, que é bom deixar para fim, quando o projeto estiver terminado, as telas idem. O relatório temos de decidir quais fazer (e qual fazer uso o programa, o iReport está dando erro comigo).
</commit_message>
<xml_diff>
--- a/Casos de uso AVA.docx
+++ b/Casos de uso AVA.docx
@@ -1,6 +1,6 @@
 
 <file path=word/document.xml><?xml version="1.0" encoding="utf-8"?>
-<w:document xmlns:wpc="http://schemas.microsoft.com/office/word/2010/wordprocessingCanvas" xmlns:cx="http://schemas.microsoft.com/office/drawing/2014/chartex" xmlns:cx1="http://schemas.microsoft.com/office/drawing/2015/9/8/chartex" xmlns:mc="http://schemas.openxmlformats.org/markup-compatibility/2006" xmlns:o="urn:schemas-microsoft-com:office:office" xmlns:r="http://schemas.openxmlformats.org/officeDocument/2006/relationships" xmlns:m="http://schemas.openxmlformats.org/officeDocument/2006/math" xmlns:v="urn:schemas-microsoft-com:vml" xmlns:wp14="http://schemas.microsoft.com/office/word/2010/wordprocessingDrawing" xmlns:wp="http://schemas.openxmlformats.org/drawingml/2006/wordprocessingDrawing" xmlns:w10="urn:schemas-microsoft-com:office:word" xmlns:w="http://schemas.openxmlformats.org/wordprocessingml/2006/main" xmlns:w14="http://schemas.microsoft.com/office/word/2010/wordml" xmlns:w15="http://schemas.microsoft.com/office/word/2012/wordml" xmlns:w16se="http://schemas.microsoft.com/office/word/2015/wordml/symex" xmlns:wpg="http://schemas.microsoft.com/office/word/2010/wordprocessingGroup" xmlns:wpi="http://schemas.microsoft.com/office/word/2010/wordprocessingInk" xmlns:wne="http://schemas.microsoft.com/office/word/2006/wordml" xmlns:wps="http://schemas.microsoft.com/office/word/2010/wordprocessingShape" mc:Ignorable="w14 w15 w16se wp14">
+<w:document xmlns:wpc="http://schemas.microsoft.com/office/word/2010/wordprocessingCanvas" xmlns:mc="http://schemas.openxmlformats.org/markup-compatibility/2006" xmlns:o="urn:schemas-microsoft-com:office:office" xmlns:r="http://schemas.openxmlformats.org/officeDocument/2006/relationships" xmlns:m="http://schemas.openxmlformats.org/officeDocument/2006/math" xmlns:v="urn:schemas-microsoft-com:vml" xmlns:wp14="http://schemas.microsoft.com/office/word/2010/wordprocessingDrawing" xmlns:wp="http://schemas.openxmlformats.org/drawingml/2006/wordprocessingDrawing" xmlns:w10="urn:schemas-microsoft-com:office:word" xmlns:w="http://schemas.openxmlformats.org/wordprocessingml/2006/main" xmlns:w14="http://schemas.microsoft.com/office/word/2010/wordml" xmlns:w15="http://schemas.microsoft.com/office/word/2012/wordml" xmlns:wpg="http://schemas.microsoft.com/office/word/2010/wordprocessingGroup" xmlns:wpi="http://schemas.microsoft.com/office/word/2010/wordprocessingInk" xmlns:wne="http://schemas.microsoft.com/office/word/2006/wordml" xmlns:wps="http://schemas.microsoft.com/office/word/2010/wordprocessingShape" mc:Ignorable="w14 w15 wp14">
   <w:body>
     <w:p>
       <w:pPr>
@@ -264,12 +264,15 @@
                 <w:ilvl w:val="0"/>
                 <w:numId w:val="3"/>
               </w:numPr>
-            </w:pPr>
-            <w:r>
-              <w:rPr>
-                <w:b w:val="0"/>
-              </w:rPr>
-              <w:t>O aluno escolhe a opção de matricula na oferta da disciplina</w:t>
+              <w:rPr>
+                <w:b w:val="0"/>
+              </w:rPr>
+            </w:pPr>
+            <w:r>
+              <w:rPr>
+                <w:b w:val="0"/>
+              </w:rPr>
+              <w:t>O aluno escolhe a opção de matrícula no sistema</w:t>
             </w:r>
           </w:p>
           <w:p>
@@ -279,12 +282,15 @@
                 <w:ilvl w:val="0"/>
                 <w:numId w:val="3"/>
               </w:numPr>
-            </w:pPr>
-            <w:r>
-              <w:rPr>
-                <w:b w:val="0"/>
-              </w:rPr>
-              <w:t>O sistema disponibilizará todas as ofertas que o aluno está apto a pagar</w:t>
+              <w:rPr>
+                <w:b w:val="0"/>
+              </w:rPr>
+            </w:pPr>
+            <w:r>
+              <w:rPr>
+                <w:b w:val="0"/>
+              </w:rPr>
+              <w:t>O sistema disponibiliza todas as ofertas que o aluno está apto a pagar</w:t>
             </w:r>
           </w:p>
           <w:p>
@@ -294,12 +300,15 @@
                 <w:ilvl w:val="0"/>
                 <w:numId w:val="3"/>
               </w:numPr>
-            </w:pPr>
-            <w:r>
-              <w:rPr>
-                <w:b w:val="0"/>
-              </w:rPr>
-              <w:t>O aluno escolherá as ofertas desejadas (de 3 a 10 ofertas)</w:t>
+              <w:rPr>
+                <w:b w:val="0"/>
+              </w:rPr>
+            </w:pPr>
+            <w:r>
+              <w:rPr>
+                <w:b w:val="0"/>
+              </w:rPr>
+              <w:t>O aluno faz escolhe das ofertas desejadas (de 3 a 10 ofertas)</w:t>
             </w:r>
           </w:p>
           <w:p>
@@ -309,12 +318,15 @@
                 <w:ilvl w:val="0"/>
                 <w:numId w:val="3"/>
               </w:numPr>
-            </w:pPr>
-            <w:r>
-              <w:rPr>
-                <w:b w:val="0"/>
-              </w:rPr>
-              <w:t>O aluno confirmará a matricula nas ofertas</w:t>
+              <w:rPr>
+                <w:b w:val="0"/>
+              </w:rPr>
+            </w:pPr>
+            <w:r>
+              <w:rPr>
+                <w:b w:val="0"/>
+              </w:rPr>
+              <w:t>O aluno confirma a matrícula nas ofertas</w:t>
             </w:r>
           </w:p>
           <w:p>
@@ -329,13 +341,7 @@
               <w:rPr>
                 <w:b w:val="0"/>
               </w:rPr>
-              <w:t xml:space="preserve">O sistema cadastrará as ofertas </w:t>
-            </w:r>
-            <w:r>
-              <w:rPr>
-                <w:b w:val="0"/>
-              </w:rPr>
-              <w:t>escolhidas</w:t>
+              <w:t>O sistema cadastrará as ofertas escolhidas</w:t>
             </w:r>
           </w:p>
         </w:tc>
@@ -361,12 +367,15 @@
                 <w:ilvl w:val="0"/>
                 <w:numId w:val="4"/>
               </w:numPr>
-            </w:pPr>
-            <w:r>
-              <w:rPr>
-                <w:b w:val="0"/>
-              </w:rPr>
-              <w:t>No passo 2, se o aluno escolher menos de 3 ofertas ou mais de 10 ofertas o sistema o notificará que chegou ao limite de escolhas.</w:t>
+              <w:rPr>
+                <w:b w:val="0"/>
+              </w:rPr>
+            </w:pPr>
+            <w:r>
+              <w:rPr>
+                <w:b w:val="0"/>
+              </w:rPr>
+              <w:t>No passo 2, se o aluno escolher menos de 3 ofertas ou mais de 10 ofertas, o sistema o notifica que chegou ao limite de escolhas.</w:t>
             </w:r>
           </w:p>
           <w:p>
@@ -663,13 +672,7 @@
               <w:rPr>
                 <w:b w:val="0"/>
               </w:rPr>
-              <w:t xml:space="preserve">O aluno </w:t>
-            </w:r>
-            <w:r>
-              <w:rPr>
-                <w:b w:val="0"/>
-              </w:rPr>
-              <w:t>escolherá a opção de projeto de pesquisa no menu do sistema</w:t>
+              <w:t>O aluno escolhe a opção de projeto de pesquisa no menu do sistema</w:t>
             </w:r>
           </w:p>
           <w:p>
@@ -687,31 +690,7 @@
               <w:rPr>
                 <w:b w:val="0"/>
               </w:rPr>
-              <w:t>O sistema recuperará</w:t>
-            </w:r>
-            <w:r>
-              <w:rPr>
-                <w:b w:val="0"/>
-              </w:rPr>
-              <w:t xml:space="preserve"> e mostrará</w:t>
-            </w:r>
-            <w:r>
-              <w:rPr>
-                <w:b w:val="0"/>
-              </w:rPr>
-              <w:t xml:space="preserve"> </w:t>
-            </w:r>
-            <w:r>
-              <w:rPr>
-                <w:b w:val="0"/>
-              </w:rPr>
-              <w:t>to</w:t>
-            </w:r>
-            <w:r>
-              <w:rPr>
-                <w:b w:val="0"/>
-              </w:rPr>
-              <w:t>dos os projetos de pesquisa cadastrados</w:t>
+              <w:t>O sistema mostra todos os projetos de pesquisa cadastrados com vagas disponíveis</w:t>
             </w:r>
           </w:p>
           <w:p>
@@ -729,37 +708,7 @@
               <w:rPr>
                 <w:b w:val="0"/>
               </w:rPr>
-              <w:t>O aluno</w:t>
-            </w:r>
-            <w:r>
-              <w:rPr>
-                <w:b w:val="0"/>
-              </w:rPr>
-              <w:t xml:space="preserve"> escolherá e</w:t>
-            </w:r>
-            <w:r>
-              <w:rPr>
-                <w:b w:val="0"/>
-              </w:rPr>
-              <w:t xml:space="preserve"> mandará uma requisição para participar do</w:t>
-            </w:r>
-            <w:r>
-              <w:rPr>
-                <w:b w:val="0"/>
-              </w:rPr>
-              <w:t xml:space="preserve">s </w:t>
-            </w:r>
-            <w:r>
-              <w:rPr>
-                <w:b w:val="0"/>
-              </w:rPr>
-              <w:t>projeto</w:t>
-            </w:r>
-            <w:r>
-              <w:rPr>
-                <w:b w:val="0"/>
-              </w:rPr>
-              <w:t xml:space="preserve">s escolhidos </w:t>
+              <w:t xml:space="preserve">O aluno escolhe os projetos que deseja participar e manda uma requisição para participar do(s) projeto(s) escolhido(s) </w:t>
             </w:r>
           </w:p>
           <w:p>
@@ -777,43 +726,19 @@
               <w:rPr>
                 <w:b w:val="0"/>
               </w:rPr>
-              <w:t>O sistema enviará a</w:t>
-            </w:r>
-            <w:r>
-              <w:rPr>
-                <w:b w:val="0"/>
-              </w:rPr>
-              <w:t>s requisições</w:t>
-            </w:r>
-            <w:r>
-              <w:rPr>
-                <w:b w:val="0"/>
-              </w:rPr>
-              <w:t xml:space="preserve"> ao</w:t>
-            </w:r>
-            <w:r>
-              <w:rPr>
-                <w:b w:val="0"/>
-              </w:rPr>
-              <w:t>s</w:t>
-            </w:r>
-            <w:r>
-              <w:rPr>
-                <w:b w:val="0"/>
-              </w:rPr>
-              <w:t xml:space="preserve"> professor</w:t>
-            </w:r>
-            <w:r>
-              <w:rPr>
-                <w:b w:val="0"/>
-              </w:rPr>
-              <w:t>es</w:t>
-            </w:r>
-            <w:r>
-              <w:rPr>
-                <w:b w:val="0"/>
-              </w:rPr>
-              <w:t xml:space="preserve"> </w:t>
+              <w:t xml:space="preserve">O sistema </w:t>
+            </w:r>
+            <w:r>
+              <w:rPr>
+                <w:b w:val="0"/>
+              </w:rPr>
+              <w:t>envia</w:t>
+            </w:r>
+            <w:r>
+              <w:rPr>
+                <w:b w:val="0"/>
+              </w:rPr>
+              <w:t xml:space="preserve"> as requisições aos professores </w:t>
             </w:r>
           </w:p>
           <w:p>
@@ -831,7 +756,13 @@
               <w:rPr>
                 <w:b w:val="0"/>
               </w:rPr>
-              <w:t>O professor aceitará o a solicitação</w:t>
+              <w:t>O professor aceita</w:t>
+            </w:r>
+            <w:r>
+              <w:rPr>
+                <w:b w:val="0"/>
+              </w:rPr>
+              <w:t xml:space="preserve"> o a solicitação</w:t>
             </w:r>
           </w:p>
           <w:p>
@@ -859,45 +790,12 @@
                 <w:ilvl w:val="0"/>
                 <w:numId w:val="5"/>
               </w:numPr>
-              <w:rPr>
-                <w:b w:val="0"/>
-              </w:rPr>
-            </w:pPr>
-            <w:r>
-              <w:rPr>
-                <w:b w:val="0"/>
-              </w:rPr>
-              <w:t>O</w:t>
-            </w:r>
-            <w:r>
-              <w:rPr>
-                <w:b w:val="0"/>
-              </w:rPr>
-              <w:t xml:space="preserve"> aluno é vinculado ao projeto</w:t>
-            </w:r>
-            <w:r>
-              <w:rPr>
-                <w:b w:val="0"/>
-              </w:rPr>
-              <w:t xml:space="preserve"> de pesquisa</w:t>
-            </w:r>
-          </w:p>
-          <w:p>
-            <w:pPr>
-              <w:pStyle w:val="PargrafodaLista"/>
-              <w:numPr>
-                <w:ilvl w:val="0"/>
-                <w:numId w:val="5"/>
-              </w:numPr>
-              <w:rPr>
-                <w:b w:val="0"/>
-              </w:rPr>
-            </w:pPr>
-            <w:r>
-              <w:rPr>
-                <w:b w:val="0"/>
-              </w:rPr>
-              <w:t>O sistema mostra que a requisição foi aceita ao aluno</w:t>
+            </w:pPr>
+            <w:r>
+              <w:rPr>
+                <w:b w:val="0"/>
+              </w:rPr>
+              <w:t>O aluno é vinculado ao projeto de pesquisa</w:t>
             </w:r>
           </w:p>
         </w:tc>
@@ -982,7 +880,15 @@
               <w:rPr>
                 <w:b w:val="0"/>
               </w:rPr>
-              <w:t>Cadastrar Usuário</w:t>
+              <w:t>Cadastrar u</w:t>
+            </w:r>
+            <w:bookmarkStart w:id="0" w:name="_GoBack"/>
+            <w:bookmarkEnd w:id="0"/>
+            <w:r>
+              <w:rPr>
+                <w:b w:val="0"/>
+              </w:rPr>
+              <w:t>suário</w:t>
             </w:r>
           </w:p>
         </w:tc>
@@ -1290,8 +1196,6 @@
               </w:rPr>
               <w:t>No passo 3, caso o usuário já estiver cadastrado, o sistema mostrará que o usuário já possui uma conta e voltará ao passo 2.</w:t>
             </w:r>
-            <w:bookmarkStart w:id="0" w:name="_GoBack"/>
-            <w:bookmarkEnd w:id="0"/>
           </w:p>
         </w:tc>
       </w:tr>
@@ -1565,12 +1469,15 @@
                 <w:ilvl w:val="0"/>
                 <w:numId w:val="7"/>
               </w:numPr>
-            </w:pPr>
-            <w:r>
-              <w:rPr>
-                <w:b w:val="0"/>
-              </w:rPr>
-              <w:t>O professor selecionará o projeto que ele está coordenando</w:t>
+              <w:rPr>
+                <w:b w:val="0"/>
+              </w:rPr>
+            </w:pPr>
+            <w:r>
+              <w:rPr>
+                <w:b w:val="0"/>
+              </w:rPr>
+              <w:t>O professor seleciona o projeto que está coordenando e deseja inserir o arquivo</w:t>
             </w:r>
           </w:p>
           <w:p>
@@ -1580,12 +1487,15 @@
                 <w:ilvl w:val="0"/>
                 <w:numId w:val="7"/>
               </w:numPr>
-            </w:pPr>
-            <w:r>
-              <w:rPr>
-                <w:b w:val="0"/>
-              </w:rPr>
-              <w:t>O professor escolherá a opção de criar um artigo</w:t>
+              <w:rPr>
+                <w:b w:val="0"/>
+              </w:rPr>
+            </w:pPr>
+            <w:r>
+              <w:rPr>
+                <w:b w:val="0"/>
+              </w:rPr>
+              <w:t>O professor escolhe a opção de criar um artigo</w:t>
             </w:r>
           </w:p>
           <w:p>
@@ -1595,12 +1505,15 @@
                 <w:ilvl w:val="0"/>
                 <w:numId w:val="7"/>
               </w:numPr>
-            </w:pPr>
-            <w:r>
-              <w:rPr>
-                <w:b w:val="0"/>
-              </w:rPr>
-              <w:t>O professor passará para o sistema tema, objeto e área científica do artigo</w:t>
+              <w:rPr>
+                <w:b w:val="0"/>
+              </w:rPr>
+            </w:pPr>
+            <w:r>
+              <w:rPr>
+                <w:b w:val="0"/>
+              </w:rPr>
+              <w:t>O professor passa para o sistema informações sobre o artigo</w:t>
             </w:r>
           </w:p>
           <w:p>
@@ -1610,12 +1523,15 @@
                 <w:ilvl w:val="0"/>
                 <w:numId w:val="7"/>
               </w:numPr>
-            </w:pPr>
-            <w:r>
-              <w:rPr>
-                <w:b w:val="0"/>
-              </w:rPr>
-              <w:t>O sistema colherá a informação e criará um novo artigo vinculado a um projeto</w:t>
+              <w:rPr>
+                <w:b w:val="0"/>
+              </w:rPr>
+            </w:pPr>
+            <w:r>
+              <w:rPr>
+                <w:b w:val="0"/>
+              </w:rPr>
+              <w:t>O sistema colhe a informação e cria um novo artigo vinculado a um projeto</w:t>
             </w:r>
           </w:p>
           <w:p>
@@ -1625,6 +1541,9 @@
                 <w:ilvl w:val="0"/>
                 <w:numId w:val="7"/>
               </w:numPr>
+              <w:rPr>
+                <w:b w:val="0"/>
+              </w:rPr>
             </w:pPr>
             <w:r>
               <w:rPr>
@@ -1671,7 +1590,7 @@
 </file>
 
 <file path=word/numbering.xml><?xml version="1.0" encoding="utf-8"?>
-<w:numbering xmlns:wpc="http://schemas.microsoft.com/office/word/2010/wordprocessingCanvas" xmlns:cx="http://schemas.microsoft.com/office/drawing/2014/chartex" xmlns:cx1="http://schemas.microsoft.com/office/drawing/2015/9/8/chartex" xmlns:mc="http://schemas.openxmlformats.org/markup-compatibility/2006" xmlns:o="urn:schemas-microsoft-com:office:office" xmlns:r="http://schemas.openxmlformats.org/officeDocument/2006/relationships" xmlns:m="http://schemas.openxmlformats.org/officeDocument/2006/math" xmlns:v="urn:schemas-microsoft-com:vml" xmlns:wp14="http://schemas.microsoft.com/office/word/2010/wordprocessingDrawing" xmlns:wp="http://schemas.openxmlformats.org/drawingml/2006/wordprocessingDrawing" xmlns:w10="urn:schemas-microsoft-com:office:word" xmlns:w="http://schemas.openxmlformats.org/wordprocessingml/2006/main" xmlns:w14="http://schemas.microsoft.com/office/word/2010/wordml" xmlns:w15="http://schemas.microsoft.com/office/word/2012/wordml" xmlns:w16se="http://schemas.microsoft.com/office/word/2015/wordml/symex" xmlns:wpg="http://schemas.microsoft.com/office/word/2010/wordprocessingGroup" xmlns:wpi="http://schemas.microsoft.com/office/word/2010/wordprocessingInk" xmlns:wne="http://schemas.microsoft.com/office/word/2006/wordml" xmlns:wps="http://schemas.microsoft.com/office/word/2010/wordprocessingShape" mc:Ignorable="w14 w15 w16se wp14">
+<w:numbering xmlns:wpc="http://schemas.microsoft.com/office/word/2010/wordprocessingCanvas" xmlns:mc="http://schemas.openxmlformats.org/markup-compatibility/2006" xmlns:o="urn:schemas-microsoft-com:office:office" xmlns:r="http://schemas.openxmlformats.org/officeDocument/2006/relationships" xmlns:m="http://schemas.openxmlformats.org/officeDocument/2006/math" xmlns:v="urn:schemas-microsoft-com:vml" xmlns:wp14="http://schemas.microsoft.com/office/word/2010/wordprocessingDrawing" xmlns:wp="http://schemas.openxmlformats.org/drawingml/2006/wordprocessingDrawing" xmlns:w10="urn:schemas-microsoft-com:office:word" xmlns:w="http://schemas.openxmlformats.org/wordprocessingml/2006/main" xmlns:w14="http://schemas.microsoft.com/office/word/2010/wordml" xmlns:w15="http://schemas.microsoft.com/office/word/2012/wordml" xmlns:wpg="http://schemas.microsoft.com/office/word/2010/wordprocessingGroup" xmlns:wpi="http://schemas.microsoft.com/office/word/2010/wordprocessingInk" xmlns:wne="http://schemas.microsoft.com/office/word/2006/wordml" xmlns:wps="http://schemas.microsoft.com/office/word/2010/wordprocessingShape" mc:Ignorable="w14 w15 wp14">
   <w:abstractNum w:abstractNumId="0" w15:restartNumberingAfterBreak="0">
     <w:nsid w:val="072B3462"/>
     <w:multiLevelType w:val="hybridMultilevel"/>
@@ -1847,8 +1766,8 @@
   <w:abstractNum w:abstractNumId="2" w15:restartNumberingAfterBreak="0">
     <w:nsid w:val="25446537"/>
     <w:multiLevelType w:val="hybridMultilevel"/>
-    <w:tmpl w:val="8836E6DA"/>
-    <w:lvl w:ilvl="0" w:tplc="0416000F">
+    <w:tmpl w:val="8CBC9AB2"/>
+    <w:lvl w:ilvl="0" w:tplc="37E48050">
       <w:start w:val="1"/>
       <w:numFmt w:val="decimal"/>
       <w:lvlText w:val="%1."/>
@@ -1856,6 +1775,9 @@
       <w:pPr>
         <w:ind w:left="720" w:hanging="360"/>
       </w:pPr>
+      <w:rPr>
+        <w:b/>
+      </w:rPr>
     </w:lvl>
     <w:lvl w:ilvl="1" w:tplc="04160019" w:tentative="1">
       <w:start w:val="1"/>
@@ -2105,8 +2027,8 @@
   <w:abstractNum w:abstractNumId="5" w15:restartNumberingAfterBreak="0">
     <w:nsid w:val="683628DB"/>
     <w:multiLevelType w:val="hybridMultilevel"/>
-    <w:tmpl w:val="D9A6306E"/>
-    <w:lvl w:ilvl="0" w:tplc="0416000F">
+    <w:tmpl w:val="7BCA989C"/>
+    <w:lvl w:ilvl="0" w:tplc="45E262D6">
       <w:start w:val="1"/>
       <w:numFmt w:val="decimal"/>
       <w:lvlText w:val="%1."/>
@@ -2114,6 +2036,9 @@
       <w:pPr>
         <w:ind w:left="774" w:hanging="360"/>
       </w:pPr>
+      <w:rPr>
+        <w:b/>
+      </w:rPr>
     </w:lvl>
     <w:lvl w:ilvl="1" w:tplc="04160019" w:tentative="1">
       <w:start w:val="1"/>
@@ -2191,8 +2116,8 @@
   <w:abstractNum w:abstractNumId="6" w15:restartNumberingAfterBreak="0">
     <w:nsid w:val="687E77F1"/>
     <w:multiLevelType w:val="hybridMultilevel"/>
-    <w:tmpl w:val="766471A0"/>
-    <w:lvl w:ilvl="0" w:tplc="0416000F">
+    <w:tmpl w:val="2EF01D70"/>
+    <w:lvl w:ilvl="0" w:tplc="A9F22302">
       <w:start w:val="1"/>
       <w:numFmt w:val="decimal"/>
       <w:lvlText w:val="%1."/>
@@ -2200,6 +2125,9 @@
       <w:pPr>
         <w:ind w:left="720" w:hanging="360"/>
       </w:pPr>
+      <w:rPr>
+        <w:b/>
+      </w:rPr>
     </w:lvl>
     <w:lvl w:ilvl="1" w:tplc="04160019" w:tentative="1">
       <w:start w:val="1"/>
@@ -2277,8 +2205,8 @@
   <w:abstractNum w:abstractNumId="7" w15:restartNumberingAfterBreak="0">
     <w:nsid w:val="7A740382"/>
     <w:multiLevelType w:val="hybridMultilevel"/>
-    <w:tmpl w:val="70E695A6"/>
-    <w:lvl w:ilvl="0" w:tplc="0416000F">
+    <w:tmpl w:val="D3A614EC"/>
+    <w:lvl w:ilvl="0" w:tplc="1258258C">
       <w:start w:val="1"/>
       <w:numFmt w:val="decimal"/>
       <w:lvlText w:val="%1."/>
@@ -2286,6 +2214,9 @@
       <w:pPr>
         <w:ind w:left="720" w:hanging="360"/>
       </w:pPr>
+      <w:rPr>
+        <w:b/>
+      </w:rPr>
     </w:lvl>
     <w:lvl w:ilvl="1" w:tplc="04160019" w:tentative="1">
       <w:start w:val="1"/>
@@ -2477,7 +2408,7 @@
 </file>
 
 <file path=word/styles.xml><?xml version="1.0" encoding="utf-8"?>
-<w:styles xmlns:mc="http://schemas.openxmlformats.org/markup-compatibility/2006" xmlns:r="http://schemas.openxmlformats.org/officeDocument/2006/relationships" xmlns:w="http://schemas.openxmlformats.org/wordprocessingml/2006/main" xmlns:w14="http://schemas.microsoft.com/office/word/2010/wordml" xmlns:w15="http://schemas.microsoft.com/office/word/2012/wordml" xmlns:w16se="http://schemas.microsoft.com/office/word/2015/wordml/symex" mc:Ignorable="w14 w15 w16se">
+<w:styles xmlns:mc="http://schemas.openxmlformats.org/markup-compatibility/2006" xmlns:r="http://schemas.openxmlformats.org/officeDocument/2006/relationships" xmlns:w="http://schemas.openxmlformats.org/wordprocessingml/2006/main" xmlns:w14="http://schemas.microsoft.com/office/word/2010/wordml" xmlns:w15="http://schemas.microsoft.com/office/word/2012/wordml" mc:Ignorable="w14 w15">
   <w:docDefaults>
     <w:rPrDefault>
       <w:rPr>

</xml_diff>